<commit_message>
Added text about comparision to Dependency Injection
</commit_message>
<xml_diff>
--- a/ConsoleApp2/ProjectNotes/Pattern Stratergy.docx
+++ b/ConsoleApp2/ProjectNotes/Pattern Stratergy.docx
@@ -25,6 +25,78 @@
       <w:r>
         <w:t xml:space="preserve"> behavioural software design pattern that enables selecting an algorithm at runtime. Instead of implementing a single algorithm directly, code receives run-time instructions as to which in a family of algorithms to use</w:t>
       </w:r>
+      <w:r>
+        <w:t>.</w:t>
+      </w:r>
+    </w:p>
+    <w:p>
+      <w:pPr>
+        <w:rPr>
+          <w:rFonts w:ascii="Arial" w:hAnsi="Arial" w:cs="Arial"/>
+          <w:color w:val="000000"/>
+          <w:shd w:val="clear" w:color="auto" w:fill="FFFFFF"/>
+        </w:rPr>
+      </w:pPr>
+      <w:r>
+        <w:rPr>
+          <w:rFonts w:ascii="Arial" w:hAnsi="Arial" w:cs="Arial"/>
+          <w:color w:val="000000"/>
+          <w:shd w:val="clear" w:color="auto" w:fill="FFFFFF"/>
+        </w:rPr>
+        <w:t>In a</w:t>
+      </w:r>
+      <w:r>
+        <w:rPr>
+          <w:rFonts w:ascii="Arial" w:hAnsi="Arial" w:cs="Arial"/>
+          <w:color w:val="000000"/>
+          <w:shd w:val="clear" w:color="auto" w:fill="FFFFFF"/>
+        </w:rPr>
+        <w:t xml:space="preserve"> Strategy pattern, a class </w:t>
+      </w:r>
+      <w:r>
+        <w:rPr>
+          <w:rFonts w:ascii="Arial" w:hAnsi="Arial" w:cs="Arial"/>
+          <w:color w:val="000000"/>
+          <w:shd w:val="clear" w:color="auto" w:fill="FFFFFF"/>
+        </w:rPr>
+        <w:t>behaviour</w:t>
+      </w:r>
+      <w:r>
+        <w:rPr>
+          <w:rFonts w:ascii="Arial" w:hAnsi="Arial" w:cs="Arial"/>
+          <w:color w:val="000000"/>
+          <w:shd w:val="clear" w:color="auto" w:fill="FFFFFF"/>
+        </w:rPr>
+        <w:t xml:space="preserve"> can be changed at run time. This type of design pattern comes under </w:t>
+      </w:r>
+      <w:r>
+        <w:rPr>
+          <w:rFonts w:ascii="Arial" w:hAnsi="Arial" w:cs="Arial"/>
+          <w:color w:val="000000"/>
+          <w:shd w:val="clear" w:color="auto" w:fill="FFFFFF"/>
+        </w:rPr>
+        <w:t>behaviour</w:t>
+      </w:r>
+      <w:r>
+        <w:rPr>
+          <w:rFonts w:ascii="Arial" w:hAnsi="Arial" w:cs="Arial"/>
+          <w:color w:val="000000"/>
+          <w:shd w:val="clear" w:color="auto" w:fill="FFFFFF"/>
+        </w:rPr>
+        <w:t xml:space="preserve"> pattern.</w:t>
+      </w:r>
+    </w:p>
+    <w:p>
+      <w:r>
+        <w:rPr>
+          <w:rFonts w:ascii="Arial" w:hAnsi="Arial" w:cs="Arial"/>
+          <w:color w:val="000000"/>
+          <w:shd w:val="clear" w:color="auto" w:fill="FFFFFF"/>
+        </w:rPr>
+        <w:t>It relies in dependency injection, but is a more specific case than that define under SOLID.</w:t>
+      </w:r>
+      <w:bookmarkStart w:id="0" w:name="_GoBack"/>
+      <w:bookmarkEnd w:id="0"/>
     </w:p>
     <w:p>
       <w:pPr>
@@ -175,24 +247,21 @@
         <w:t xml:space="preserve">If our subclass is a JetPlane, the </w:t>
       </w:r>
       <w:r>
+        <w:t xml:space="preserve">StartEngine </w:t>
+      </w:r>
+      <w:r>
+        <w:t xml:space="preserve">() code in the base class won’t </w:t>
+      </w:r>
+      <w:r>
+        <w:t>be applicable</w:t>
+      </w:r>
+      <w:r>
+        <w:t xml:space="preserve">, but inheritance allows us to override the </w:t>
+      </w:r>
+      <w:r>
         <w:t>StartEngine</w:t>
       </w:r>
       <w:r>
-        <w:t xml:space="preserve"> </w:t>
-      </w:r>
-      <w:r>
-        <w:t xml:space="preserve">() code in the base class won’t </w:t>
-      </w:r>
-      <w:r>
-        <w:t>be applicable</w:t>
-      </w:r>
-      <w:r>
-        <w:t xml:space="preserve">, but inheritance allows us to override the </w:t>
-      </w:r>
-      <w:r>
-        <w:t>StartEngine</w:t>
-      </w:r>
-      <w:r>
         <w:t xml:space="preserve">() method and provide specific code in the subclass to start the turbines instead. </w:t>
       </w:r>
     </w:p>
@@ -254,10 +323,7 @@
         <w:t xml:space="preserve"> start adding in helicopters, some of which also use turbine engines TurbineHelicopter and again we </w:t>
       </w:r>
       <w:r>
-        <w:t xml:space="preserve">could inherit from </w:t>
-      </w:r>
-      <w:r>
-        <w:t xml:space="preserve">AirborneMachinery </w:t>
+        <w:t xml:space="preserve">could inherit from AirborneMachinery </w:t>
       </w:r>
       <w:r>
         <w:t>copy the code manually</w:t>
@@ -342,12 +408,12 @@
     </w:p>
     <w:p>
       <w:r>
+        <w:lastRenderedPageBreak/>
         <w:br w:type="page"/>
       </w:r>
     </w:p>
     <w:p>
       <w:r>
-        <w:lastRenderedPageBreak/>
         <w:t xml:space="preserve">So, instead if the base class executing its </w:t>
       </w:r>
       <w:r>
@@ -502,10 +568,7 @@
         <w:t xml:space="preserve">that Implement to </w:t>
       </w:r>
       <w:r>
-        <w:t>IEngine</w:t>
-      </w:r>
-      <w:r>
-        <w:t xml:space="preserve"> </w:t>
+        <w:t xml:space="preserve">IEngine </w:t>
       </w:r>
       <w:r>
         <w:t xml:space="preserve"> and agree to provide a </w:t>
@@ -576,8 +639,6 @@
       <w:r>
         <w:t>requirements pass in</w:t>
       </w:r>
-      <w:bookmarkStart w:id="0" w:name="_GoBack"/>
-      <w:bookmarkEnd w:id="0"/>
       <w:r>
         <w:t xml:space="preserve"> the version we want to use in to the object derived from the base class that suits our requirement.</w:t>
       </w:r>

</xml_diff>

<commit_message>
Link to wesite added
</commit_message>
<xml_diff>
--- a/ConsoleApp2/ProjectNotes/Pattern Stratergy.docx
+++ b/ConsoleApp2/ProjectNotes/Pattern Stratergy.docx
@@ -43,61 +43,75 @@
           <w:color w:val="000000"/>
           <w:shd w:val="clear" w:color="auto" w:fill="FFFFFF"/>
         </w:rPr>
-        <w:t>In a</w:t>
-      </w:r>
-      <w:r>
+        <w:t>In a Strategy pattern, a class behaviour can be changed at run time. This type of design pattern comes under behaviour pattern.</w:t>
+      </w:r>
+    </w:p>
+    <w:p>
+      <w:pPr>
         <w:rPr>
           <w:rFonts w:ascii="Arial" w:hAnsi="Arial" w:cs="Arial"/>
           <w:color w:val="000000"/>
           <w:shd w:val="clear" w:color="auto" w:fill="FFFFFF"/>
         </w:rPr>
-        <w:t xml:space="preserve"> Strategy pattern, a class </w:t>
-      </w:r>
+      </w:pPr>
       <w:r>
         <w:rPr>
           <w:rFonts w:ascii="Arial" w:hAnsi="Arial" w:cs="Arial"/>
           <w:color w:val="000000"/>
           <w:shd w:val="clear" w:color="auto" w:fill="FFFFFF"/>
         </w:rPr>
-        <w:t>behaviour</w:t>
-      </w:r>
+        <w:t xml:space="preserve">It relies in dependency </w:t>
+      </w:r>
+      <w:proofErr w:type="gramStart"/>
       <w:r>
         <w:rPr>
           <w:rFonts w:ascii="Arial" w:hAnsi="Arial" w:cs="Arial"/>
           <w:color w:val="000000"/>
           <w:shd w:val="clear" w:color="auto" w:fill="FFFFFF"/>
         </w:rPr>
-        <w:t xml:space="preserve"> can be changed at run time. This type of design pattern comes under </w:t>
-      </w:r>
+        <w:t>injectio</w:t>
+      </w:r>
+      <w:bookmarkStart w:id="0" w:name="_GoBack"/>
+      <w:bookmarkEnd w:id="0"/>
       <w:r>
         <w:rPr>
           <w:rFonts w:ascii="Arial" w:hAnsi="Arial" w:cs="Arial"/>
           <w:color w:val="000000"/>
           <w:shd w:val="clear" w:color="auto" w:fill="FFFFFF"/>
         </w:rPr>
-        <w:t>behaviour</w:t>
-      </w:r>
+        <w:t>n, but</w:t>
+      </w:r>
+      <w:proofErr w:type="gramEnd"/>
       <w:r>
         <w:rPr>
           <w:rFonts w:ascii="Arial" w:hAnsi="Arial" w:cs="Arial"/>
           <w:color w:val="000000"/>
           <w:shd w:val="clear" w:color="auto" w:fill="FFFFFF"/>
         </w:rPr>
-        <w:t xml:space="preserve"> pattern.</w:t>
-      </w:r>
-    </w:p>
-    <w:p>
-      <w:r>
+        <w:t xml:space="preserve"> is a more specific case than that define under SOLID.</w:t>
+      </w:r>
+    </w:p>
+    <w:p>
+      <w:r>
+        <w:t>There are some good videos showing how to build examples, but this link is to a nice simple clean explanation.</w:t>
+      </w:r>
+    </w:p>
+    <w:p>
+      <w:pPr>
         <w:rPr>
-          <w:rFonts w:ascii="Arial" w:hAnsi="Arial" w:cs="Arial"/>
-          <w:color w:val="000000"/>
-          <w:shd w:val="clear" w:color="auto" w:fill="FFFFFF"/>
+          <w:b/>
+          <w:bCs/>
         </w:rPr>
-        <w:t>It relies in dependency injection, but is a more specific case than that define under SOLID.</w:t>
-      </w:r>
-      <w:bookmarkStart w:id="0" w:name="_GoBack"/>
-      <w:bookmarkEnd w:id="0"/>
-    </w:p>
+      </w:pPr>
+      <w:r>
+        <w:rPr>
+          <w:b/>
+          <w:bCs/>
+        </w:rPr>
+        <w:t>https://www.tutorialspoint.com/design_pattern/strategy_pattern.htm</w:t>
+      </w:r>
+    </w:p>
+    <w:p/>
     <w:p>
       <w:pPr>
         <w:pStyle w:val="Heading3"/>
@@ -149,7 +163,15 @@
         <w:t xml:space="preserve">. </w:t>
       </w:r>
       <w:r>
-        <w:t xml:space="preserve">That way, a number of different action classes can be written and managed for the various subclasses and inserted at </w:t>
+        <w:t xml:space="preserve">That way, </w:t>
+      </w:r>
+      <w:proofErr w:type="gramStart"/>
+      <w:r>
+        <w:t>a number of</w:t>
+      </w:r>
+      <w:proofErr w:type="gramEnd"/>
+      <w:r>
+        <w:t xml:space="preserve"> different action classes can be written and managed for the various subclasses and inserted at </w:t>
       </w:r>
       <w:r>
         <w:t>r</w:t>
@@ -160,7 +182,15 @@
     </w:p>
     <w:p>
       <w:r>
-        <w:t xml:space="preserve">When a method is called on the base class, it actually runs the code </w:t>
+        <w:t xml:space="preserve">When a method is called on the base class, it </w:t>
+      </w:r>
+      <w:proofErr w:type="gramStart"/>
+      <w:r>
+        <w:t>actually runs</w:t>
+      </w:r>
+      <w:proofErr w:type="gramEnd"/>
+      <w:r>
+        <w:t xml:space="preserve"> the code </w:t>
       </w:r>
       <w:r>
         <w:t>of the</w:t>
@@ -172,7 +202,25 @@
         <w:t xml:space="preserve"> ‘action’ class</w:t>
       </w:r>
       <w:r>
-        <w:t>. As far as I can tell its almost identical to Injection, but its done in the method rather than the constructor.</w:t>
+        <w:t xml:space="preserve">. As far as I can tell </w:t>
+      </w:r>
+      <w:proofErr w:type="spellStart"/>
+      <w:r>
+        <w:t>its</w:t>
+      </w:r>
+      <w:proofErr w:type="spellEnd"/>
+      <w:r>
+        <w:t xml:space="preserve"> almost identical to Injection, but </w:t>
+      </w:r>
+      <w:proofErr w:type="spellStart"/>
+      <w:proofErr w:type="gramStart"/>
+      <w:r>
+        <w:t>its</w:t>
+      </w:r>
+      <w:proofErr w:type="spellEnd"/>
+      <w:proofErr w:type="gramEnd"/>
+      <w:r>
+        <w:t xml:space="preserve"> done in the method rather than the constructor.</w:t>
       </w:r>
     </w:p>
     <w:p>
@@ -185,13 +233,28 @@
     </w:p>
     <w:p>
       <w:r>
-        <w:t xml:space="preserve">If your super class AirborneMachinery has a method called </w:t>
-      </w:r>
+        <w:t xml:space="preserve">If your super class </w:t>
+      </w:r>
+      <w:proofErr w:type="spellStart"/>
+      <w:r>
+        <w:t>AirborneMachinery</w:t>
+      </w:r>
+      <w:proofErr w:type="spellEnd"/>
+      <w:r>
+        <w:t xml:space="preserve"> has a method called </w:t>
+      </w:r>
+      <w:proofErr w:type="spellStart"/>
+      <w:proofErr w:type="gramStart"/>
       <w:r>
         <w:t>StartEngine</w:t>
       </w:r>
-      <w:r>
-        <w:t>(), we might wri</w:t>
+      <w:proofErr w:type="spellEnd"/>
+      <w:r>
+        <w:t>(</w:t>
+      </w:r>
+      <w:proofErr w:type="gramEnd"/>
+      <w:r>
+        <w:t>), we might wri</w:t>
       </w:r>
       <w:r>
         <w:t>te</w:t>
@@ -244,10 +307,23 @@
     </w:p>
     <w:p>
       <w:r>
-        <w:t xml:space="preserve">If our subclass is a JetPlane, the </w:t>
-      </w:r>
-      <w:r>
-        <w:t xml:space="preserve">StartEngine </w:t>
+        <w:t xml:space="preserve">If our subclass is a </w:t>
+      </w:r>
+      <w:proofErr w:type="spellStart"/>
+      <w:r>
+        <w:t>JetPlane</w:t>
+      </w:r>
+      <w:proofErr w:type="spellEnd"/>
+      <w:r>
+        <w:t xml:space="preserve">, the </w:t>
+      </w:r>
+      <w:proofErr w:type="spellStart"/>
+      <w:r>
+        <w:t>StartEngine</w:t>
+      </w:r>
+      <w:proofErr w:type="spellEnd"/>
+      <w:r>
+        <w:t xml:space="preserve"> </w:t>
       </w:r>
       <w:r>
         <w:t xml:space="preserve">() code in the base class won’t </w:t>
@@ -258,16 +334,36 @@
       <w:r>
         <w:t xml:space="preserve">, but inheritance allows us to override the </w:t>
       </w:r>
+      <w:proofErr w:type="spellStart"/>
+      <w:proofErr w:type="gramStart"/>
       <w:r>
         <w:t>StartEngine</w:t>
       </w:r>
-      <w:r>
-        <w:t xml:space="preserve">() method and provide specific code in the subclass to start the turbines instead. </w:t>
-      </w:r>
-    </w:p>
-    <w:p>
-      <w:r>
-        <w:t xml:space="preserve">However a TurboProp is also type of plane that also uses </w:t>
+      <w:proofErr w:type="spellEnd"/>
+      <w:r>
+        <w:t>(</w:t>
+      </w:r>
+      <w:proofErr w:type="gramEnd"/>
+      <w:r>
+        <w:t xml:space="preserve">) method and provide specific code in the subclass to start the turbines instead. </w:t>
+      </w:r>
+    </w:p>
+    <w:p>
+      <w:proofErr w:type="gramStart"/>
+      <w:r>
+        <w:t>However</w:t>
+      </w:r>
+      <w:proofErr w:type="gramEnd"/>
+      <w:r>
+        <w:t xml:space="preserve"> a </w:t>
+      </w:r>
+      <w:proofErr w:type="spellStart"/>
+      <w:r>
+        <w:t>TurboProp</w:t>
+      </w:r>
+      <w:proofErr w:type="spellEnd"/>
+      <w:r>
+        <w:t xml:space="preserve"> is also type of plane that also uses </w:t>
       </w:r>
       <w:r>
         <w:t>turbines</w:t>
@@ -285,28 +381,80 @@
         <w:t>w</w:t>
       </w:r>
       <w:r>
-        <w:t xml:space="preserve"> if it works in exactly the same way as a JetPlane, so we </w:t>
+        <w:t xml:space="preserve"> if it works in exactly the same way as a </w:t>
+      </w:r>
+      <w:proofErr w:type="spellStart"/>
+      <w:r>
+        <w:t>JetPlane</w:t>
+      </w:r>
+      <w:proofErr w:type="spellEnd"/>
+      <w:r>
+        <w:t xml:space="preserve">, so we </w:t>
       </w:r>
       <w:r>
         <w:t xml:space="preserve">have choices. We </w:t>
       </w:r>
       <w:r>
-        <w:t>could create a class called TurboProp</w:t>
-      </w:r>
+        <w:t xml:space="preserve">could create a class called </w:t>
+      </w:r>
+      <w:proofErr w:type="spellStart"/>
+      <w:r>
+        <w:t>TurboProp</w:t>
+      </w:r>
+      <w:proofErr w:type="spellEnd"/>
       <w:r>
         <w:t>,</w:t>
       </w:r>
       <w:r>
-        <w:t xml:space="preserve"> inherit from AirborneMachinery  and paste in the </w:t>
-      </w:r>
-      <w:r>
-        <w:t xml:space="preserve">StartEngine() method </w:t>
-      </w:r>
-      <w:r>
-        <w:t>from the JetPlane</w:t>
-      </w:r>
-      <w:r>
-        <w:t>, we could inherit from JetPlane and use the JetPlanes code</w:t>
+        <w:t xml:space="preserve"> inherit from </w:t>
+      </w:r>
+      <w:proofErr w:type="spellStart"/>
+      <w:proofErr w:type="gramStart"/>
+      <w:r>
+        <w:t>AirborneMachinery</w:t>
+      </w:r>
+      <w:proofErr w:type="spellEnd"/>
+      <w:r>
+        <w:t xml:space="preserve">  and</w:t>
+      </w:r>
+      <w:proofErr w:type="gramEnd"/>
+      <w:r>
+        <w:t xml:space="preserve"> paste in the </w:t>
+      </w:r>
+      <w:proofErr w:type="spellStart"/>
+      <w:r>
+        <w:t>StartEngine</w:t>
+      </w:r>
+      <w:proofErr w:type="spellEnd"/>
+      <w:r>
+        <w:t xml:space="preserve">() method </w:t>
+      </w:r>
+      <w:r>
+        <w:t xml:space="preserve">from the </w:t>
+      </w:r>
+      <w:proofErr w:type="spellStart"/>
+      <w:r>
+        <w:t>JetPlane</w:t>
+      </w:r>
+      <w:proofErr w:type="spellEnd"/>
+      <w:r>
+        <w:t xml:space="preserve">, we could inherit from </w:t>
+      </w:r>
+      <w:proofErr w:type="spellStart"/>
+      <w:r>
+        <w:t>JetPlane</w:t>
+      </w:r>
+      <w:proofErr w:type="spellEnd"/>
+      <w:r>
+        <w:t xml:space="preserve"> and use the </w:t>
+      </w:r>
+      <w:proofErr w:type="spellStart"/>
+      <w:r>
+        <w:t>JetPlanes</w:t>
+      </w:r>
+      <w:proofErr w:type="spellEnd"/>
+      <w:r>
+        <w:t xml:space="preserve"> code</w:t>
       </w:r>
       <w:r>
         <w:t xml:space="preserve">. </w:t>
@@ -320,17 +468,38 @@
         <w:t xml:space="preserve"> could than</w:t>
       </w:r>
       <w:r>
-        <w:t xml:space="preserve"> start adding in helicopters, some of which also use turbine engines TurbineHelicopter and again we </w:t>
-      </w:r>
-      <w:r>
-        <w:t xml:space="preserve">could inherit from AirborneMachinery </w:t>
+        <w:t xml:space="preserve"> start adding in helicopters, some of which also use turbine engines </w:t>
+      </w:r>
+      <w:proofErr w:type="spellStart"/>
+      <w:r>
+        <w:t>TurbineHelicopter</w:t>
+      </w:r>
+      <w:proofErr w:type="spellEnd"/>
+      <w:r>
+        <w:t xml:space="preserve"> and again we </w:t>
+      </w:r>
+      <w:r>
+        <w:t xml:space="preserve">could inherit from </w:t>
+      </w:r>
+      <w:proofErr w:type="spellStart"/>
+      <w:r>
+        <w:t>AirborneMachinery</w:t>
+      </w:r>
+      <w:proofErr w:type="spellEnd"/>
+      <w:r>
+        <w:t xml:space="preserve"> </w:t>
       </w:r>
       <w:r>
         <w:t>copy the code manually</w:t>
       </w:r>
       <w:r>
-        <w:t>, inherit from jetEngine</w:t>
-      </w:r>
+        <w:t xml:space="preserve">, inherit from </w:t>
+      </w:r>
+      <w:proofErr w:type="spellStart"/>
+      <w:r>
+        <w:t>jetEngine</w:t>
+      </w:r>
+      <w:proofErr w:type="spellEnd"/>
       <w:r>
         <w:t xml:space="preserve"> keep its code, we could override the inherited code</w:t>
       </w:r>
@@ -338,26 +507,48 @@
         <w:t xml:space="preserve"> etc. Bear in mind that</w:t>
       </w:r>
       <w:r>
-        <w:t xml:space="preserve"> all the naming as to be correct down the class hierarchy </w:t>
-      </w:r>
-      <w:r>
-        <w:t xml:space="preserve"> e.g. </w:t>
-      </w:r>
-      <w:r>
-        <w:t xml:space="preserve">If we use JatPlane to inherit from </w:t>
+        <w:t xml:space="preserve"> all the naming as to be correct down the class </w:t>
+      </w:r>
+      <w:proofErr w:type="gramStart"/>
+      <w:r>
+        <w:t xml:space="preserve">hierarchy </w:t>
+      </w:r>
+      <w:r>
+        <w:t xml:space="preserve"> e.g.</w:t>
+      </w:r>
+      <w:proofErr w:type="gramEnd"/>
+      <w:r>
+        <w:t xml:space="preserve"> </w:t>
+      </w:r>
+      <w:r>
+        <w:t xml:space="preserve">If we use </w:t>
+      </w:r>
+      <w:proofErr w:type="spellStart"/>
+      <w:r>
+        <w:t>JatPlane</w:t>
+      </w:r>
+      <w:proofErr w:type="spellEnd"/>
+      <w:r>
+        <w:t xml:space="preserve"> to inherit from </w:t>
       </w:r>
       <w:r>
         <w:t xml:space="preserve">is a helicopter a type </w:t>
       </w:r>
       <w:r>
-        <w:t>of JetPlane</w:t>
-      </w:r>
+        <w:t xml:space="preserve">of </w:t>
+      </w:r>
+      <w:proofErr w:type="spellStart"/>
+      <w:r>
+        <w:t>JetPlane</w:t>
+      </w:r>
+      <w:proofErr w:type="spellEnd"/>
       <w:r>
         <w:t>?</w:t>
       </w:r>
     </w:p>
     <w:p>
       <w:r>
+        <w:lastRenderedPageBreak/>
         <w:t>So very quickly we are in</w:t>
       </w:r>
       <w:r>
@@ -379,7 +570,15 @@
         <w:t>I</w:t>
       </w:r>
       <w:r>
-        <w:t xml:space="preserve">f the way a Turbine works changes, or there was an issue with our original code in JetPlane, then every class that uses the copy paste code </w:t>
+        <w:t xml:space="preserve">f the way a Turbine works changes, or there was an issue with our original code in </w:t>
+      </w:r>
+      <w:proofErr w:type="spellStart"/>
+      <w:r>
+        <w:t>JetPlane</w:t>
+      </w:r>
+      <w:proofErr w:type="spellEnd"/>
+      <w:r>
+        <w:t xml:space="preserve">, then every class that uses the copy paste code </w:t>
       </w:r>
       <w:r>
         <w:t>must</w:t>
@@ -391,24 +590,44 @@
         <w:t>In</w:t>
       </w:r>
       <w:r>
-        <w:t xml:space="preserve">heritance soon becomes un manageable, especially when other subclasses of JetPlane, </w:t>
-      </w:r>
-      <w:r>
-        <w:t>are not actually J</w:t>
+        <w:t xml:space="preserve">heritance soon becomes un manageable, especially when other subclasses of </w:t>
+      </w:r>
+      <w:proofErr w:type="spellStart"/>
+      <w:r>
+        <w:t>JetPlane</w:t>
+      </w:r>
+      <w:proofErr w:type="spellEnd"/>
+      <w:r>
+        <w:t xml:space="preserve">, </w:t>
+      </w:r>
+      <w:r>
+        <w:t xml:space="preserve">are not actually </w:t>
+      </w:r>
+      <w:proofErr w:type="spellStart"/>
+      <w:r>
+        <w:t>J</w:t>
       </w:r>
       <w:r>
         <w:t>etPlane</w:t>
       </w:r>
       <w:r>
-        <w:t>s but Helicopters.</w:t>
+        <w:t>s</w:t>
+      </w:r>
+      <w:proofErr w:type="spellEnd"/>
+      <w:r>
+        <w:t xml:space="preserve"> but </w:t>
+      </w:r>
+      <w:proofErr w:type="gramStart"/>
+      <w:r>
+        <w:t>Helicopters.</w:t>
       </w:r>
       <w:r>
         <w:t>.</w:t>
       </w:r>
-    </w:p>
-    <w:p>
-      <w:r>
-        <w:lastRenderedPageBreak/>
+      <w:proofErr w:type="gramEnd"/>
+    </w:p>
+    <w:p>
+      <w:r>
         <w:br w:type="page"/>
       </w:r>
     </w:p>
@@ -419,6 +638,8 @@
       <w:r>
         <w:t xml:space="preserve">own </w:t>
       </w:r>
+      <w:proofErr w:type="spellStart"/>
+      <w:proofErr w:type="gramStart"/>
       <w:r>
         <w:rPr>
           <w:rFonts w:ascii="Consolas" w:hAnsi="Consolas" w:cs="Consolas"/>
@@ -428,9 +649,15 @@
         </w:rPr>
         <w:t>StartEngine</w:t>
       </w:r>
-      <w:r>
-        <w:t xml:space="preserve">() code we make the </w:t>
-      </w:r>
+      <w:proofErr w:type="spellEnd"/>
+      <w:r>
+        <w:t>(</w:t>
+      </w:r>
+      <w:proofErr w:type="gramEnd"/>
+      <w:r>
+        <w:t xml:space="preserve">) code we make the </w:t>
+      </w:r>
+      <w:proofErr w:type="spellStart"/>
       <w:r>
         <w:rPr>
           <w:rFonts w:ascii="Consolas" w:hAnsi="Consolas" w:cs="Consolas"/>
@@ -440,6 +667,7 @@
         </w:rPr>
         <w:t>StartEngine</w:t>
       </w:r>
+      <w:proofErr w:type="spellEnd"/>
       <w:r>
         <w:t xml:space="preserve"> </w:t>
       </w:r>
@@ -483,8 +711,17 @@
         <w:t>signs up</w:t>
       </w:r>
       <w:r>
-        <w:t xml:space="preserve"> to IEngine and provides the necessary functionality by providing its own version of </w:t>
-      </w:r>
+        <w:t xml:space="preserve"> to </w:t>
+      </w:r>
+      <w:proofErr w:type="spellStart"/>
+      <w:r>
+        <w:t>IEngine</w:t>
+      </w:r>
+      <w:proofErr w:type="spellEnd"/>
+      <w:r>
+        <w:t xml:space="preserve"> and provides the necessary functionality by providing its own version of </w:t>
+      </w:r>
+      <w:proofErr w:type="spellStart"/>
       <w:r>
         <w:rPr>
           <w:rFonts w:ascii="Consolas" w:hAnsi="Consolas" w:cs="Consolas"/>
@@ -494,6 +731,7 @@
         </w:rPr>
         <w:t>StartEngine</w:t>
       </w:r>
+      <w:proofErr w:type="spellEnd"/>
       <w:r>
         <w:t xml:space="preserve"> ()</w:t>
       </w:r>
@@ -509,7 +747,15 @@
         <w:t xml:space="preserve">then </w:t>
       </w:r>
       <w:r>
-        <w:t xml:space="preserve">use IEngine to create a variable within the base class, </w:t>
+        <w:t xml:space="preserve">use </w:t>
+      </w:r>
+      <w:proofErr w:type="spellStart"/>
+      <w:r>
+        <w:t>IEngine</w:t>
+      </w:r>
+      <w:proofErr w:type="spellEnd"/>
+      <w:r>
+        <w:t xml:space="preserve"> to create a variable within the base class, </w:t>
       </w:r>
       <w:r>
         <w:t>_engine</w:t>
@@ -524,7 +770,20 @@
         <w:t xml:space="preserve"> from above</w:t>
       </w:r>
       <w:r>
-        <w:t xml:space="preserve"> that implements IEngine  into </w:t>
+        <w:t xml:space="preserve"> that implements </w:t>
+      </w:r>
+      <w:proofErr w:type="spellStart"/>
+      <w:proofErr w:type="gramStart"/>
+      <w:r>
+        <w:t>IEngine</w:t>
+      </w:r>
+      <w:proofErr w:type="spellEnd"/>
+      <w:r>
+        <w:t xml:space="preserve">  into</w:t>
+      </w:r>
+      <w:proofErr w:type="gramEnd"/>
+      <w:r>
+        <w:t xml:space="preserve"> </w:t>
       </w:r>
       <w:r>
         <w:t xml:space="preserve">it. Maybe </w:t>
@@ -533,7 +792,20 @@
         <w:t xml:space="preserve">using </w:t>
       </w:r>
       <w:r>
-        <w:t>a base method called SetEngine()</w:t>
+        <w:t xml:space="preserve">a base method called </w:t>
+      </w:r>
+      <w:proofErr w:type="spellStart"/>
+      <w:proofErr w:type="gramStart"/>
+      <w:r>
+        <w:t>SetEngine</w:t>
+      </w:r>
+      <w:proofErr w:type="spellEnd"/>
+      <w:r>
+        <w:t>(</w:t>
+      </w:r>
+      <w:proofErr w:type="gramEnd"/>
+      <w:r>
+        <w:t>)</w:t>
       </w:r>
       <w:r>
         <w:t xml:space="preserve"> .</w:t>
@@ -543,23 +815,37 @@
       <w:r>
         <w:t xml:space="preserve">We can create new classes </w:t>
       </w:r>
+      <w:proofErr w:type="spellStart"/>
       <w:r>
         <w:t>JetPlaneEngineEngine</w:t>
       </w:r>
+      <w:proofErr w:type="spellEnd"/>
       <w:r>
         <w:t xml:space="preserve">, </w:t>
       </w:r>
+      <w:proofErr w:type="spellStart"/>
       <w:r>
         <w:t>TurboPropEngine</w:t>
       </w:r>
+      <w:proofErr w:type="spellEnd"/>
       <w:r>
         <w:t xml:space="preserve">, </w:t>
       </w:r>
+      <w:proofErr w:type="spellStart"/>
       <w:r>
         <w:t>HelicopterTurbineEngine</w:t>
       </w:r>
-      <w:r>
-        <w:t>, infact any</w:t>
+      <w:proofErr w:type="spellEnd"/>
+      <w:r>
+        <w:t xml:space="preserve">, </w:t>
+      </w:r>
+      <w:proofErr w:type="spellStart"/>
+      <w:r>
+        <w:t>infact</w:t>
+      </w:r>
+      <w:proofErr w:type="spellEnd"/>
+      <w:r>
+        <w:t xml:space="preserve"> any</w:t>
       </w:r>
       <w:r>
         <w:t xml:space="preserve"> </w:t>
@@ -567,12 +853,23 @@
       <w:r>
         <w:t xml:space="preserve">that Implement to </w:t>
       </w:r>
-      <w:r>
-        <w:t xml:space="preserve">IEngine </w:t>
-      </w:r>
-      <w:r>
-        <w:t xml:space="preserve"> and agree to provide a </w:t>
-      </w:r>
+      <w:proofErr w:type="spellStart"/>
+      <w:proofErr w:type="gramStart"/>
+      <w:r>
+        <w:t>IEngine</w:t>
+      </w:r>
+      <w:proofErr w:type="spellEnd"/>
+      <w:r>
+        <w:t xml:space="preserve"> </w:t>
+      </w:r>
+      <w:r>
+        <w:t xml:space="preserve"> and</w:t>
+      </w:r>
+      <w:proofErr w:type="gramEnd"/>
+      <w:r>
+        <w:t xml:space="preserve"> agree to provide a </w:t>
+      </w:r>
+      <w:proofErr w:type="spellStart"/>
       <w:r>
         <w:rPr>
           <w:rFonts w:ascii="Consolas" w:hAnsi="Consolas" w:cs="Consolas"/>
@@ -582,6 +879,7 @@
         </w:rPr>
         <w:t>StartEngine</w:t>
       </w:r>
+      <w:proofErr w:type="spellEnd"/>
       <w:r>
         <w:t xml:space="preserve">() method. </w:t>
       </w:r>
@@ -612,10 +910,31 @@
         <w:t xml:space="preserve">base class the new class </w:t>
       </w:r>
       <w:r>
-        <w:t>by using SetEngine()</w:t>
-      </w:r>
-      <w:r>
-        <w:t>, if we have a helcipter, we can pass in the required helicopter engine</w:t>
+        <w:t xml:space="preserve">by using </w:t>
+      </w:r>
+      <w:proofErr w:type="spellStart"/>
+      <w:proofErr w:type="gramStart"/>
+      <w:r>
+        <w:t>SetEngine</w:t>
+      </w:r>
+      <w:proofErr w:type="spellEnd"/>
+      <w:r>
+        <w:t>(</w:t>
+      </w:r>
+      <w:proofErr w:type="gramEnd"/>
+      <w:r>
+        <w:t>)</w:t>
+      </w:r>
+      <w:r>
+        <w:t xml:space="preserve">, if we have a </w:t>
+      </w:r>
+      <w:proofErr w:type="spellStart"/>
+      <w:r>
+        <w:t>helcipter</w:t>
+      </w:r>
+      <w:proofErr w:type="spellEnd"/>
+      <w:r>
+        <w:t>, we can pass in the required helicopter engine</w:t>
       </w:r>
       <w:r>
         <w:t>.</w:t>
@@ -623,7 +942,31 @@
     </w:p>
     <w:p>
       <w:r>
-        <w:t>In every case, when we call the base class mthod, it exectures the StartEngine method from the allocated engine.</w:t>
+        <w:t xml:space="preserve">In every case, when we call the base class </w:t>
+      </w:r>
+      <w:proofErr w:type="spellStart"/>
+      <w:r>
+        <w:t>mthod</w:t>
+      </w:r>
+      <w:proofErr w:type="spellEnd"/>
+      <w:r>
+        <w:t xml:space="preserve">, it </w:t>
+      </w:r>
+      <w:proofErr w:type="spellStart"/>
+      <w:r>
+        <w:t>exectures</w:t>
+      </w:r>
+      <w:proofErr w:type="spellEnd"/>
+      <w:r>
+        <w:t xml:space="preserve"> the </w:t>
+      </w:r>
+      <w:proofErr w:type="spellStart"/>
+      <w:r>
+        <w:t>StartEngine</w:t>
+      </w:r>
+      <w:proofErr w:type="spellEnd"/>
+      <w:r>
+        <w:t xml:space="preserve"> method from the allocated engine.</w:t>
       </w:r>
     </w:p>
     <w:p>
@@ -640,7 +983,15 @@
         <w:t>requirements pass in</w:t>
       </w:r>
       <w:r>
-        <w:t xml:space="preserve"> the version we want to use in to the object derived from the base class that suits our requirement.</w:t>
+        <w:t xml:space="preserve"> the </w:t>
+      </w:r>
+      <w:proofErr w:type="gramStart"/>
+      <w:r>
+        <w:t>version</w:t>
+      </w:r>
+      <w:proofErr w:type="gramEnd"/>
+      <w:r>
+        <w:t xml:space="preserve"> we want to use in to the object derived from the base class that suits our requirement.</w:t>
       </w:r>
     </w:p>
     <w:p/>
@@ -1151,6 +1502,116 @@
       <w:szCs w:val="24"/>
     </w:rPr>
   </w:style>
+  <w:style w:type="character" w:styleId="Hyperlink">
+    <w:name w:val="Hyperlink"/>
+    <w:basedOn w:val="DefaultParagraphFont"/>
+    <w:uiPriority w:val="99"/>
+    <w:semiHidden/>
+    <w:unhideWhenUsed/>
+    <w:rsid w:val="005D4A3B"/>
+    <w:rPr>
+      <w:color w:val="0000FF"/>
+      <w:u w:val="single"/>
+    </w:rPr>
+  </w:style>
+  <w:style w:type="character" w:styleId="CommentReference">
+    <w:name w:val="annotation reference"/>
+    <w:basedOn w:val="DefaultParagraphFont"/>
+    <w:uiPriority w:val="99"/>
+    <w:semiHidden/>
+    <w:unhideWhenUsed/>
+    <w:rsid w:val="005D4A3B"/>
+    <w:rPr>
+      <w:sz w:val="16"/>
+      <w:szCs w:val="16"/>
+    </w:rPr>
+  </w:style>
+  <w:style w:type="paragraph" w:styleId="CommentText">
+    <w:name w:val="annotation text"/>
+    <w:basedOn w:val="Normal"/>
+    <w:link w:val="CommentTextChar"/>
+    <w:uiPriority w:val="99"/>
+    <w:semiHidden/>
+    <w:unhideWhenUsed/>
+    <w:rsid w:val="005D4A3B"/>
+    <w:pPr>
+      <w:spacing w:line="240" w:lineRule="auto"/>
+    </w:pPr>
+    <w:rPr>
+      <w:sz w:val="20"/>
+      <w:szCs w:val="20"/>
+    </w:rPr>
+  </w:style>
+  <w:style w:type="character" w:customStyle="1" w:styleId="CommentTextChar">
+    <w:name w:val="Comment Text Char"/>
+    <w:basedOn w:val="DefaultParagraphFont"/>
+    <w:link w:val="CommentText"/>
+    <w:uiPriority w:val="99"/>
+    <w:semiHidden/>
+    <w:rsid w:val="005D4A3B"/>
+    <w:rPr>
+      <w:sz w:val="20"/>
+      <w:szCs w:val="20"/>
+    </w:rPr>
+  </w:style>
+  <w:style w:type="paragraph" w:styleId="CommentSubject">
+    <w:name w:val="annotation subject"/>
+    <w:basedOn w:val="CommentText"/>
+    <w:next w:val="CommentText"/>
+    <w:link w:val="CommentSubjectChar"/>
+    <w:uiPriority w:val="99"/>
+    <w:semiHidden/>
+    <w:unhideWhenUsed/>
+    <w:rsid w:val="005D4A3B"/>
+    <w:rPr>
+      <w:b/>
+      <w:bCs/>
+    </w:rPr>
+  </w:style>
+  <w:style w:type="character" w:customStyle="1" w:styleId="CommentSubjectChar">
+    <w:name w:val="Comment Subject Char"/>
+    <w:basedOn w:val="CommentTextChar"/>
+    <w:link w:val="CommentSubject"/>
+    <w:uiPriority w:val="99"/>
+    <w:semiHidden/>
+    <w:rsid w:val="005D4A3B"/>
+    <w:rPr>
+      <w:b/>
+      <w:bCs/>
+      <w:sz w:val="20"/>
+      <w:szCs w:val="20"/>
+    </w:rPr>
+  </w:style>
+  <w:style w:type="paragraph" w:styleId="BalloonText">
+    <w:name w:val="Balloon Text"/>
+    <w:basedOn w:val="Normal"/>
+    <w:link w:val="BalloonTextChar"/>
+    <w:uiPriority w:val="99"/>
+    <w:semiHidden/>
+    <w:unhideWhenUsed/>
+    <w:rsid w:val="005D4A3B"/>
+    <w:pPr>
+      <w:spacing w:after="0" w:line="240" w:lineRule="auto"/>
+    </w:pPr>
+    <w:rPr>
+      <w:rFonts w:ascii="Segoe UI" w:hAnsi="Segoe UI" w:cs="Segoe UI"/>
+      <w:sz w:val="18"/>
+      <w:szCs w:val="18"/>
+    </w:rPr>
+  </w:style>
+  <w:style w:type="character" w:customStyle="1" w:styleId="BalloonTextChar">
+    <w:name w:val="Balloon Text Char"/>
+    <w:basedOn w:val="DefaultParagraphFont"/>
+    <w:link w:val="BalloonText"/>
+    <w:uiPriority w:val="99"/>
+    <w:semiHidden/>
+    <w:rsid w:val="005D4A3B"/>
+    <w:rPr>
+      <w:rFonts w:ascii="Segoe UI" w:hAnsi="Segoe UI" w:cs="Segoe UI"/>
+      <w:sz w:val="18"/>
+      <w:szCs w:val="18"/>
+    </w:rPr>
+  </w:style>
 </w:styles>
 </file>
 

</xml_diff>